<commit_message>
Graphing notebook now working independently
</commit_message>
<xml_diff>
--- a/05_19 - Report.docx
+++ b/05_19 - Report.docx
@@ -181,15 +181,7 @@
                 <w:bCs/>
                 <w:lang w:val="en-ZA"/>
               </w:rPr>
-              <w:t xml:space="preserve">0.5 </w:t>
-            </w:r>
-            <w:r>
-              <w:rPr>
-                <w:b/>
-                <w:bCs/>
-                <w:lang w:val="en-ZA"/>
-              </w:rPr>
-              <w:t>mM/min</w:t>
+              <w:t>0.5 mM/min</w:t>
             </w:r>
           </w:p>
           <w:p>
@@ -361,7 +353,13 @@
                 <w:bCs/>
                 <w:lang w:val="en-ZA"/>
               </w:rPr>
-              <w:t>(z=-</w:t>
+              <w:t>(z=-2)</w:t>
+            </w:r>
+            <w:r>
+              <w:rPr>
+                <w:lang w:val="en-ZA"/>
+              </w:rPr>
+              <w:t xml:space="preserve"> at a rate of </w:t>
             </w:r>
             <w:r>
               <w:rPr>
@@ -369,37 +367,7 @@
                 <w:bCs/>
                 <w:lang w:val="en-ZA"/>
               </w:rPr>
-              <w:t>2</w:t>
-            </w:r>
-            <w:r>
-              <w:rPr>
-                <w:b/>
-                <w:bCs/>
-                <w:lang w:val="en-ZA"/>
-              </w:rPr>
-              <w:t>)</w:t>
-            </w:r>
-            <w:r>
-              <w:rPr>
-                <w:lang w:val="en-ZA"/>
-              </w:rPr>
-              <w:t xml:space="preserve"> at a rate of </w:t>
-            </w:r>
-            <w:r>
-              <w:rPr>
-                <w:b/>
-                <w:bCs/>
-                <w:lang w:val="en-ZA"/>
-              </w:rPr>
-              <w:t>10</w:t>
-            </w:r>
-            <w:r>
-              <w:rPr>
-                <w:b/>
-                <w:bCs/>
-                <w:lang w:val="en-ZA"/>
-              </w:rPr>
-              <w:t xml:space="preserve"> mM/min</w:t>
+              <w:t>10 mM/min</w:t>
             </w:r>
           </w:p>
           <w:p>
@@ -562,6 +530,13 @@
     </w:p>
     <w:sdt>
       <w:sdtPr>
+        <w:rPr>
+          <w:rFonts w:asciiTheme="minorHAnsi" w:eastAsiaTheme="minorHAnsi" w:hAnsiTheme="minorHAnsi" w:cstheme="minorBidi"/>
+          <w:color w:val="auto"/>
+          <w:sz w:val="22"/>
+          <w:szCs w:val="22"/>
+          <w:lang w:val="en-GB"/>
+        </w:rPr>
         <w:id w:val="-596242131"/>
         <w:docPartObj>
           <w:docPartGallery w:val="Table of Contents"/>
@@ -570,14 +545,9 @@
       </w:sdtPr>
       <w:sdtEndPr>
         <w:rPr>
-          <w:rFonts w:asciiTheme="minorHAnsi" w:eastAsiaTheme="minorHAnsi" w:hAnsiTheme="minorHAnsi" w:cstheme="minorBidi"/>
           <w:b/>
           <w:bCs/>
           <w:noProof/>
-          <w:color w:val="auto"/>
-          <w:sz w:val="22"/>
-          <w:szCs w:val="22"/>
-          <w:lang w:val="en-GB"/>
         </w:rPr>
       </w:sdtEndPr>
       <w:sdtContent>
@@ -830,23 +800,7 @@
                 <w:noProof/>
                 <w:lang w:val="en-ZA"/>
               </w:rPr>
-              <w:t>Experiment-</w:t>
-            </w:r>
-            <w:r>
-              <w:rPr>
-                <w:rStyle w:val="Hyperlink"/>
-                <w:noProof/>
-                <w:lang w:val="en-ZA"/>
-              </w:rPr>
-              <w:t>A</w:t>
-            </w:r>
-            <w:r>
-              <w:rPr>
-                <w:rStyle w:val="Hyperlink"/>
-                <w:noProof/>
-                <w:lang w:val="en-ZA"/>
-              </w:rPr>
-              <w:t>4</w:t>
+              <w:t>Experiment-A4</w:t>
             </w:r>
             <w:r>
               <w:rPr>
@@ -1093,6 +1047,7 @@
           <w:p>
             <w:pPr>
               <w:pStyle w:val="Heading1"/>
+              <w:outlineLvl w:val="0"/>
               <w:rPr>
                 <w:lang w:val="en-ZA"/>
               </w:rPr>
@@ -1407,20 +1362,8 @@
                 <w:szCs w:val="21"/>
                 <w:lang w:eastAsia="en-GB"/>
               </w:rPr>
-              <w:t xml:space="preserve">Empty </w:t>
-            </w:r>
-            <w:proofErr w:type="spellStart"/>
-            <w:r>
-              <w:rPr>
-                <w:rFonts w:ascii="Courier New" w:eastAsia="Times New Roman" w:hAnsi="Courier New" w:cs="Courier New"/>
-                <w:color w:val="000000"/>
-                <w:sz w:val="21"/>
-                <w:szCs w:val="21"/>
-                <w:lang w:eastAsia="en-GB"/>
-              </w:rPr>
-              <w:t>DataFrame</w:t>
-            </w:r>
-            <w:proofErr w:type="spellEnd"/>
+              <w:t>Empty DataFrame</w:t>
+            </w:r>
           </w:p>
           <w:p>
             <w:pPr>
@@ -2071,115 +2014,49 @@
                 <w:szCs w:val="21"/>
                 <w:lang w:eastAsia="en-GB"/>
               </w:rPr>
-              <w:t>Timestep (</w:t>
-            </w:r>
-            <w:proofErr w:type="spellStart"/>
-            <w:r>
-              <w:rPr>
-                <w:rFonts w:ascii="Courier New" w:eastAsia="Times New Roman" w:hAnsi="Courier New" w:cs="Courier New"/>
-                <w:color w:val="000000"/>
-                <w:sz w:val="21"/>
-                <w:szCs w:val="21"/>
-                <w:lang w:eastAsia="en-GB"/>
-              </w:rPr>
-              <w:t>ms</w:t>
-            </w:r>
-            <w:proofErr w:type="spellEnd"/>
-            <w:r>
-              <w:rPr>
-                <w:rFonts w:ascii="Courier New" w:eastAsia="Times New Roman" w:hAnsi="Courier New" w:cs="Courier New"/>
-                <w:color w:val="000000"/>
-                <w:sz w:val="21"/>
-                <w:szCs w:val="21"/>
-                <w:lang w:eastAsia="en-GB"/>
-              </w:rPr>
-              <w:t>): 0.001</w:t>
-            </w:r>
-          </w:p>
-          <w:p>
-            <w:pPr>
-              <w:shd w:val="clear" w:color="auto" w:fill="FFFFFF"/>
-              <w:tabs>
-                <w:tab w:val="left" w:pos="916"/>
-                <w:tab w:val="left" w:pos="1832"/>
-                <w:tab w:val="left" w:pos="2748"/>
-                <w:tab w:val="left" w:pos="3664"/>
-                <w:tab w:val="left" w:pos="4580"/>
-                <w:tab w:val="left" w:pos="5496"/>
-                <w:tab w:val="left" w:pos="6412"/>
-                <w:tab w:val="left" w:pos="7328"/>
-                <w:tab w:val="left" w:pos="8244"/>
-                <w:tab w:val="left" w:pos="9160"/>
-                <w:tab w:val="left" w:pos="10076"/>
-                <w:tab w:val="left" w:pos="10992"/>
-                <w:tab w:val="left" w:pos="11908"/>
-                <w:tab w:val="left" w:pos="12824"/>
-                <w:tab w:val="left" w:pos="13740"/>
-                <w:tab w:val="left" w:pos="14656"/>
-              </w:tabs>
-              <w:wordWrap w:val="0"/>
-              <w:textAlignment w:val="baseline"/>
-              <w:rPr>
-                <w:rFonts w:ascii="Courier New" w:eastAsia="Times New Roman" w:hAnsi="Courier New" w:cs="Courier New"/>
-                <w:color w:val="000000"/>
-                <w:sz w:val="21"/>
-                <w:szCs w:val="21"/>
-                <w:lang w:eastAsia="en-GB"/>
-              </w:rPr>
-            </w:pPr>
-            <w:r>
-              <w:rPr>
-                <w:rFonts w:ascii="Courier New" w:eastAsia="Times New Roman" w:hAnsi="Courier New" w:cs="Courier New"/>
-                <w:color w:val="000000"/>
-                <w:sz w:val="21"/>
-                <w:szCs w:val="21"/>
-                <w:lang w:eastAsia="en-GB"/>
-              </w:rPr>
-              <w:t>ATPase Model type: J_ATP = p * (</w:t>
-            </w:r>
-            <w:proofErr w:type="spellStart"/>
-            <w:r>
-              <w:rPr>
-                <w:rFonts w:ascii="Courier New" w:eastAsia="Times New Roman" w:hAnsi="Courier New" w:cs="Courier New"/>
-                <w:color w:val="000000"/>
-                <w:sz w:val="21"/>
-                <w:szCs w:val="21"/>
-                <w:lang w:eastAsia="en-GB"/>
-              </w:rPr>
-              <w:t>Na_in</w:t>
-            </w:r>
-            <w:proofErr w:type="spellEnd"/>
-            <w:r>
-              <w:rPr>
-                <w:rFonts w:ascii="Courier New" w:eastAsia="Times New Roman" w:hAnsi="Courier New" w:cs="Courier New"/>
-                <w:color w:val="000000"/>
-                <w:sz w:val="21"/>
-                <w:szCs w:val="21"/>
-                <w:lang w:eastAsia="en-GB"/>
-              </w:rPr>
-              <w:t>/</w:t>
-            </w:r>
-            <w:proofErr w:type="spellStart"/>
-            <w:r>
-              <w:rPr>
-                <w:rFonts w:ascii="Courier New" w:eastAsia="Times New Roman" w:hAnsi="Courier New" w:cs="Courier New"/>
-                <w:color w:val="000000"/>
-                <w:sz w:val="21"/>
-                <w:szCs w:val="21"/>
-                <w:lang w:eastAsia="en-GB"/>
-              </w:rPr>
-              <w:t>Na_out</w:t>
-            </w:r>
-            <w:proofErr w:type="spellEnd"/>
-            <w:r>
-              <w:rPr>
-                <w:rFonts w:ascii="Courier New" w:eastAsia="Times New Roman" w:hAnsi="Courier New" w:cs="Courier New"/>
-                <w:color w:val="000000"/>
-                <w:sz w:val="21"/>
-                <w:szCs w:val="21"/>
-                <w:lang w:eastAsia="en-GB"/>
-              </w:rPr>
-              <w:t>)^3</w:t>
+              <w:t>Timestep (ms): 0.001</w:t>
+            </w:r>
+          </w:p>
+          <w:p>
+            <w:pPr>
+              <w:shd w:val="clear" w:color="auto" w:fill="FFFFFF"/>
+              <w:tabs>
+                <w:tab w:val="left" w:pos="916"/>
+                <w:tab w:val="left" w:pos="1832"/>
+                <w:tab w:val="left" w:pos="2748"/>
+                <w:tab w:val="left" w:pos="3664"/>
+                <w:tab w:val="left" w:pos="4580"/>
+                <w:tab w:val="left" w:pos="5496"/>
+                <w:tab w:val="left" w:pos="6412"/>
+                <w:tab w:val="left" w:pos="7328"/>
+                <w:tab w:val="left" w:pos="8244"/>
+                <w:tab w:val="left" w:pos="9160"/>
+                <w:tab w:val="left" w:pos="10076"/>
+                <w:tab w:val="left" w:pos="10992"/>
+                <w:tab w:val="left" w:pos="11908"/>
+                <w:tab w:val="left" w:pos="12824"/>
+                <w:tab w:val="left" w:pos="13740"/>
+                <w:tab w:val="left" w:pos="14656"/>
+              </w:tabs>
+              <w:wordWrap w:val="0"/>
+              <w:textAlignment w:val="baseline"/>
+              <w:rPr>
+                <w:rFonts w:ascii="Courier New" w:eastAsia="Times New Roman" w:hAnsi="Courier New" w:cs="Courier New"/>
+                <w:color w:val="000000"/>
+                <w:sz w:val="21"/>
+                <w:szCs w:val="21"/>
+                <w:lang w:eastAsia="en-GB"/>
+              </w:rPr>
+            </w:pPr>
+            <w:r>
+              <w:rPr>
+                <w:rFonts w:ascii="Courier New" w:eastAsia="Times New Roman" w:hAnsi="Courier New" w:cs="Courier New"/>
+                <w:color w:val="000000"/>
+                <w:sz w:val="21"/>
+                <w:szCs w:val="21"/>
+                <w:lang w:eastAsia="en-GB"/>
+              </w:rPr>
+              <w:t>ATPase Model type: J_ATP = p * (Na_in/Na_out)^3</w:t>
             </w:r>
           </w:p>
           <w:p>
@@ -3442,6 +3319,7 @@
           <w:p>
             <w:pPr>
               <w:pStyle w:val="Heading1"/>
+              <w:outlineLvl w:val="0"/>
               <w:rPr>
                 <w:lang w:val="en-ZA"/>
               </w:rPr>
@@ -3689,20 +3567,8 @@
                 <w:szCs w:val="21"/>
                 <w:lang w:eastAsia="en-GB"/>
               </w:rPr>
-              <w:t xml:space="preserve">Empty </w:t>
-            </w:r>
-            <w:proofErr w:type="spellStart"/>
-            <w:r>
-              <w:rPr>
-                <w:rFonts w:ascii="Courier New" w:eastAsia="Times New Roman" w:hAnsi="Courier New" w:cs="Courier New"/>
-                <w:color w:val="000000"/>
-                <w:sz w:val="21"/>
-                <w:szCs w:val="21"/>
-                <w:lang w:eastAsia="en-GB"/>
-              </w:rPr>
-              <w:t>DataFrame</w:t>
-            </w:r>
-            <w:proofErr w:type="spellEnd"/>
+              <w:t>Empty DataFrame</w:t>
+            </w:r>
           </w:p>
           <w:p>
             <w:pPr>
@@ -4353,115 +4219,49 @@
                 <w:szCs w:val="21"/>
                 <w:lang w:eastAsia="en-GB"/>
               </w:rPr>
-              <w:t>Timestep (</w:t>
-            </w:r>
-            <w:proofErr w:type="spellStart"/>
-            <w:r>
-              <w:rPr>
-                <w:rFonts w:ascii="Courier New" w:eastAsia="Times New Roman" w:hAnsi="Courier New" w:cs="Courier New"/>
-                <w:color w:val="000000"/>
-                <w:sz w:val="21"/>
-                <w:szCs w:val="21"/>
-                <w:lang w:eastAsia="en-GB"/>
-              </w:rPr>
-              <w:t>ms</w:t>
-            </w:r>
-            <w:proofErr w:type="spellEnd"/>
-            <w:r>
-              <w:rPr>
-                <w:rFonts w:ascii="Courier New" w:eastAsia="Times New Roman" w:hAnsi="Courier New" w:cs="Courier New"/>
-                <w:color w:val="000000"/>
-                <w:sz w:val="21"/>
-                <w:szCs w:val="21"/>
-                <w:lang w:eastAsia="en-GB"/>
-              </w:rPr>
-              <w:t>): 0.001</w:t>
-            </w:r>
-          </w:p>
-          <w:p>
-            <w:pPr>
-              <w:shd w:val="clear" w:color="auto" w:fill="FFFFFF"/>
-              <w:tabs>
-                <w:tab w:val="left" w:pos="916"/>
-                <w:tab w:val="left" w:pos="1832"/>
-                <w:tab w:val="left" w:pos="2748"/>
-                <w:tab w:val="left" w:pos="3664"/>
-                <w:tab w:val="left" w:pos="4580"/>
-                <w:tab w:val="left" w:pos="5496"/>
-                <w:tab w:val="left" w:pos="6412"/>
-                <w:tab w:val="left" w:pos="7328"/>
-                <w:tab w:val="left" w:pos="8244"/>
-                <w:tab w:val="left" w:pos="9160"/>
-                <w:tab w:val="left" w:pos="10076"/>
-                <w:tab w:val="left" w:pos="10992"/>
-                <w:tab w:val="left" w:pos="11908"/>
-                <w:tab w:val="left" w:pos="12824"/>
-                <w:tab w:val="left" w:pos="13740"/>
-                <w:tab w:val="left" w:pos="14656"/>
-              </w:tabs>
-              <w:wordWrap w:val="0"/>
-              <w:textAlignment w:val="baseline"/>
-              <w:rPr>
-                <w:rFonts w:ascii="Courier New" w:eastAsia="Times New Roman" w:hAnsi="Courier New" w:cs="Courier New"/>
-                <w:color w:val="000000"/>
-                <w:sz w:val="21"/>
-                <w:szCs w:val="21"/>
-                <w:lang w:eastAsia="en-GB"/>
-              </w:rPr>
-            </w:pPr>
-            <w:r>
-              <w:rPr>
-                <w:rFonts w:ascii="Courier New" w:eastAsia="Times New Roman" w:hAnsi="Courier New" w:cs="Courier New"/>
-                <w:color w:val="000000"/>
-                <w:sz w:val="21"/>
-                <w:szCs w:val="21"/>
-                <w:lang w:eastAsia="en-GB"/>
-              </w:rPr>
-              <w:t>ATPase Model type: J_ATP = p * (</w:t>
-            </w:r>
-            <w:proofErr w:type="spellStart"/>
-            <w:r>
-              <w:rPr>
-                <w:rFonts w:ascii="Courier New" w:eastAsia="Times New Roman" w:hAnsi="Courier New" w:cs="Courier New"/>
-                <w:color w:val="000000"/>
-                <w:sz w:val="21"/>
-                <w:szCs w:val="21"/>
-                <w:lang w:eastAsia="en-GB"/>
-              </w:rPr>
-              <w:t>Na_in</w:t>
-            </w:r>
-            <w:proofErr w:type="spellEnd"/>
-            <w:r>
-              <w:rPr>
-                <w:rFonts w:ascii="Courier New" w:eastAsia="Times New Roman" w:hAnsi="Courier New" w:cs="Courier New"/>
-                <w:color w:val="000000"/>
-                <w:sz w:val="21"/>
-                <w:szCs w:val="21"/>
-                <w:lang w:eastAsia="en-GB"/>
-              </w:rPr>
-              <w:t>/</w:t>
-            </w:r>
-            <w:proofErr w:type="spellStart"/>
-            <w:r>
-              <w:rPr>
-                <w:rFonts w:ascii="Courier New" w:eastAsia="Times New Roman" w:hAnsi="Courier New" w:cs="Courier New"/>
-                <w:color w:val="000000"/>
-                <w:sz w:val="21"/>
-                <w:szCs w:val="21"/>
-                <w:lang w:eastAsia="en-GB"/>
-              </w:rPr>
-              <w:t>Na_out</w:t>
-            </w:r>
-            <w:proofErr w:type="spellEnd"/>
-            <w:r>
-              <w:rPr>
-                <w:rFonts w:ascii="Courier New" w:eastAsia="Times New Roman" w:hAnsi="Courier New" w:cs="Courier New"/>
-                <w:color w:val="000000"/>
-                <w:sz w:val="21"/>
-                <w:szCs w:val="21"/>
-                <w:lang w:eastAsia="en-GB"/>
-              </w:rPr>
-              <w:t>)^3</w:t>
+              <w:t>Timestep (ms): 0.001</w:t>
+            </w:r>
+          </w:p>
+          <w:p>
+            <w:pPr>
+              <w:shd w:val="clear" w:color="auto" w:fill="FFFFFF"/>
+              <w:tabs>
+                <w:tab w:val="left" w:pos="916"/>
+                <w:tab w:val="left" w:pos="1832"/>
+                <w:tab w:val="left" w:pos="2748"/>
+                <w:tab w:val="left" w:pos="3664"/>
+                <w:tab w:val="left" w:pos="4580"/>
+                <w:tab w:val="left" w:pos="5496"/>
+                <w:tab w:val="left" w:pos="6412"/>
+                <w:tab w:val="left" w:pos="7328"/>
+                <w:tab w:val="left" w:pos="8244"/>
+                <w:tab w:val="left" w:pos="9160"/>
+                <w:tab w:val="left" w:pos="10076"/>
+                <w:tab w:val="left" w:pos="10992"/>
+                <w:tab w:val="left" w:pos="11908"/>
+                <w:tab w:val="left" w:pos="12824"/>
+                <w:tab w:val="left" w:pos="13740"/>
+                <w:tab w:val="left" w:pos="14656"/>
+              </w:tabs>
+              <w:wordWrap w:val="0"/>
+              <w:textAlignment w:val="baseline"/>
+              <w:rPr>
+                <w:rFonts w:ascii="Courier New" w:eastAsia="Times New Roman" w:hAnsi="Courier New" w:cs="Courier New"/>
+                <w:color w:val="000000"/>
+                <w:sz w:val="21"/>
+                <w:szCs w:val="21"/>
+                <w:lang w:eastAsia="en-GB"/>
+              </w:rPr>
+            </w:pPr>
+            <w:r>
+              <w:rPr>
+                <w:rFonts w:ascii="Courier New" w:eastAsia="Times New Roman" w:hAnsi="Courier New" w:cs="Courier New"/>
+                <w:color w:val="000000"/>
+                <w:sz w:val="21"/>
+                <w:szCs w:val="21"/>
+                <w:lang w:eastAsia="en-GB"/>
+              </w:rPr>
+              <w:t>ATPase Model type: J_ATP = p * (Na_in/Na_out)^3</w:t>
             </w:r>
           </w:p>
           <w:p>
@@ -5434,6 +5234,7 @@
           <w:p>
             <w:pPr>
               <w:pStyle w:val="Heading1"/>
+              <w:outlineLvl w:val="0"/>
               <w:rPr>
                 <w:lang w:val="en-ZA"/>
               </w:rPr>
@@ -5681,20 +5482,8 @@
                 <w:szCs w:val="21"/>
                 <w:lang w:eastAsia="en-GB"/>
               </w:rPr>
-              <w:t xml:space="preserve">Empty </w:t>
-            </w:r>
-            <w:proofErr w:type="spellStart"/>
-            <w:r>
-              <w:rPr>
-                <w:rFonts w:ascii="Courier New" w:eastAsia="Times New Roman" w:hAnsi="Courier New" w:cs="Courier New"/>
-                <w:color w:val="000000"/>
-                <w:sz w:val="21"/>
-                <w:szCs w:val="21"/>
-                <w:lang w:eastAsia="en-GB"/>
-              </w:rPr>
-              <w:t>DataFrame</w:t>
-            </w:r>
-            <w:proofErr w:type="spellEnd"/>
+              <w:t>Empty DataFrame</w:t>
+            </w:r>
           </w:p>
           <w:p>
             <w:pPr>
@@ -6345,115 +6134,49 @@
                 <w:szCs w:val="21"/>
                 <w:lang w:eastAsia="en-GB"/>
               </w:rPr>
-              <w:t>Timestep (</w:t>
-            </w:r>
-            <w:proofErr w:type="spellStart"/>
-            <w:r>
-              <w:rPr>
-                <w:rFonts w:ascii="Courier New" w:eastAsia="Times New Roman" w:hAnsi="Courier New" w:cs="Courier New"/>
-                <w:color w:val="000000"/>
-                <w:sz w:val="21"/>
-                <w:szCs w:val="21"/>
-                <w:lang w:eastAsia="en-GB"/>
-              </w:rPr>
-              <w:t>ms</w:t>
-            </w:r>
-            <w:proofErr w:type="spellEnd"/>
-            <w:r>
-              <w:rPr>
-                <w:rFonts w:ascii="Courier New" w:eastAsia="Times New Roman" w:hAnsi="Courier New" w:cs="Courier New"/>
-                <w:color w:val="000000"/>
-                <w:sz w:val="21"/>
-                <w:szCs w:val="21"/>
-                <w:lang w:eastAsia="en-GB"/>
-              </w:rPr>
-              <w:t>): 0.001</w:t>
-            </w:r>
-          </w:p>
-          <w:p>
-            <w:pPr>
-              <w:shd w:val="clear" w:color="auto" w:fill="FFFFFF"/>
-              <w:tabs>
-                <w:tab w:val="left" w:pos="916"/>
-                <w:tab w:val="left" w:pos="1832"/>
-                <w:tab w:val="left" w:pos="2748"/>
-                <w:tab w:val="left" w:pos="3664"/>
-                <w:tab w:val="left" w:pos="4580"/>
-                <w:tab w:val="left" w:pos="5496"/>
-                <w:tab w:val="left" w:pos="6412"/>
-                <w:tab w:val="left" w:pos="7328"/>
-                <w:tab w:val="left" w:pos="8244"/>
-                <w:tab w:val="left" w:pos="9160"/>
-                <w:tab w:val="left" w:pos="10076"/>
-                <w:tab w:val="left" w:pos="10992"/>
-                <w:tab w:val="left" w:pos="11908"/>
-                <w:tab w:val="left" w:pos="12824"/>
-                <w:tab w:val="left" w:pos="13740"/>
-                <w:tab w:val="left" w:pos="14656"/>
-              </w:tabs>
-              <w:wordWrap w:val="0"/>
-              <w:textAlignment w:val="baseline"/>
-              <w:rPr>
-                <w:rFonts w:ascii="Courier New" w:eastAsia="Times New Roman" w:hAnsi="Courier New" w:cs="Courier New"/>
-                <w:color w:val="000000"/>
-                <w:sz w:val="21"/>
-                <w:szCs w:val="21"/>
-                <w:lang w:eastAsia="en-GB"/>
-              </w:rPr>
-            </w:pPr>
-            <w:r>
-              <w:rPr>
-                <w:rFonts w:ascii="Courier New" w:eastAsia="Times New Roman" w:hAnsi="Courier New" w:cs="Courier New"/>
-                <w:color w:val="000000"/>
-                <w:sz w:val="21"/>
-                <w:szCs w:val="21"/>
-                <w:lang w:eastAsia="en-GB"/>
-              </w:rPr>
-              <w:t>ATPase Model type: J_ATP = p * (</w:t>
-            </w:r>
-            <w:proofErr w:type="spellStart"/>
-            <w:r>
-              <w:rPr>
-                <w:rFonts w:ascii="Courier New" w:eastAsia="Times New Roman" w:hAnsi="Courier New" w:cs="Courier New"/>
-                <w:color w:val="000000"/>
-                <w:sz w:val="21"/>
-                <w:szCs w:val="21"/>
-                <w:lang w:eastAsia="en-GB"/>
-              </w:rPr>
-              <w:t>Na_in</w:t>
-            </w:r>
-            <w:proofErr w:type="spellEnd"/>
-            <w:r>
-              <w:rPr>
-                <w:rFonts w:ascii="Courier New" w:eastAsia="Times New Roman" w:hAnsi="Courier New" w:cs="Courier New"/>
-                <w:color w:val="000000"/>
-                <w:sz w:val="21"/>
-                <w:szCs w:val="21"/>
-                <w:lang w:eastAsia="en-GB"/>
-              </w:rPr>
-              <w:t>/</w:t>
-            </w:r>
-            <w:proofErr w:type="spellStart"/>
-            <w:r>
-              <w:rPr>
-                <w:rFonts w:ascii="Courier New" w:eastAsia="Times New Roman" w:hAnsi="Courier New" w:cs="Courier New"/>
-                <w:color w:val="000000"/>
-                <w:sz w:val="21"/>
-                <w:szCs w:val="21"/>
-                <w:lang w:eastAsia="en-GB"/>
-              </w:rPr>
-              <w:t>Na_out</w:t>
-            </w:r>
-            <w:proofErr w:type="spellEnd"/>
-            <w:r>
-              <w:rPr>
-                <w:rFonts w:ascii="Courier New" w:eastAsia="Times New Roman" w:hAnsi="Courier New" w:cs="Courier New"/>
-                <w:color w:val="000000"/>
-                <w:sz w:val="21"/>
-                <w:szCs w:val="21"/>
-                <w:lang w:eastAsia="en-GB"/>
-              </w:rPr>
-              <w:t>)^3</w:t>
+              <w:t>Timestep (ms): 0.001</w:t>
+            </w:r>
+          </w:p>
+          <w:p>
+            <w:pPr>
+              <w:shd w:val="clear" w:color="auto" w:fill="FFFFFF"/>
+              <w:tabs>
+                <w:tab w:val="left" w:pos="916"/>
+                <w:tab w:val="left" w:pos="1832"/>
+                <w:tab w:val="left" w:pos="2748"/>
+                <w:tab w:val="left" w:pos="3664"/>
+                <w:tab w:val="left" w:pos="4580"/>
+                <w:tab w:val="left" w:pos="5496"/>
+                <w:tab w:val="left" w:pos="6412"/>
+                <w:tab w:val="left" w:pos="7328"/>
+                <w:tab w:val="left" w:pos="8244"/>
+                <w:tab w:val="left" w:pos="9160"/>
+                <w:tab w:val="left" w:pos="10076"/>
+                <w:tab w:val="left" w:pos="10992"/>
+                <w:tab w:val="left" w:pos="11908"/>
+                <w:tab w:val="left" w:pos="12824"/>
+                <w:tab w:val="left" w:pos="13740"/>
+                <w:tab w:val="left" w:pos="14656"/>
+              </w:tabs>
+              <w:wordWrap w:val="0"/>
+              <w:textAlignment w:val="baseline"/>
+              <w:rPr>
+                <w:rFonts w:ascii="Courier New" w:eastAsia="Times New Roman" w:hAnsi="Courier New" w:cs="Courier New"/>
+                <w:color w:val="000000"/>
+                <w:sz w:val="21"/>
+                <w:szCs w:val="21"/>
+                <w:lang w:eastAsia="en-GB"/>
+              </w:rPr>
+            </w:pPr>
+            <w:r>
+              <w:rPr>
+                <w:rFonts w:ascii="Courier New" w:eastAsia="Times New Roman" w:hAnsi="Courier New" w:cs="Courier New"/>
+                <w:color w:val="000000"/>
+                <w:sz w:val="21"/>
+                <w:szCs w:val="21"/>
+                <w:lang w:eastAsia="en-GB"/>
+              </w:rPr>
+              <w:t>ATPase Model type: J_ATP = p * (Na_in/Na_out)^3</w:t>
             </w:r>
           </w:p>
           <w:p>
@@ -7388,13 +7111,7 @@
               <w:rPr>
                 <w:noProof/>
               </w:rPr>
-              <w:t>Successful experiment. Changing the flux rate did amplify the phenomenon. Next step is to increase the flux rate further</w:t>
-            </w:r>
-            <w:r>
-              <w:rPr>
-                <w:noProof/>
-              </w:rPr>
-              <w:t xml:space="preserve">. </w:t>
+              <w:t xml:space="preserve">Successful experiment. Changing the flux rate did amplify the phenomenon. Next step is to increase the flux rate further. </w:t>
             </w:r>
           </w:p>
           <w:p>
@@ -7483,6 +7200,7 @@
           <w:p>
             <w:pPr>
               <w:pStyle w:val="Heading1"/>
+              <w:outlineLvl w:val="0"/>
               <w:rPr>
                 <w:lang w:val="en-ZA"/>
               </w:rPr>
@@ -7762,20 +7480,8 @@
                 <w:szCs w:val="21"/>
                 <w:lang w:eastAsia="en-GB"/>
               </w:rPr>
-              <w:t xml:space="preserve">Empty </w:t>
-            </w:r>
-            <w:proofErr w:type="spellStart"/>
-            <w:r>
-              <w:rPr>
-                <w:rFonts w:ascii="Courier New" w:eastAsia="Times New Roman" w:hAnsi="Courier New" w:cs="Courier New"/>
-                <w:color w:val="000000"/>
-                <w:sz w:val="21"/>
-                <w:szCs w:val="21"/>
-                <w:lang w:eastAsia="en-GB"/>
-              </w:rPr>
-              <w:t>DataFrame</w:t>
-            </w:r>
-            <w:proofErr w:type="spellEnd"/>
+              <w:t>Empty DataFrame</w:t>
+            </w:r>
           </w:p>
           <w:p>
             <w:pPr>
@@ -8426,115 +8132,49 @@
                 <w:szCs w:val="21"/>
                 <w:lang w:eastAsia="en-GB"/>
               </w:rPr>
-              <w:t>Timestep (</w:t>
-            </w:r>
-            <w:proofErr w:type="spellStart"/>
-            <w:r>
-              <w:rPr>
-                <w:rFonts w:ascii="Courier New" w:eastAsia="Times New Roman" w:hAnsi="Courier New" w:cs="Courier New"/>
-                <w:color w:val="000000"/>
-                <w:sz w:val="21"/>
-                <w:szCs w:val="21"/>
-                <w:lang w:eastAsia="en-GB"/>
-              </w:rPr>
-              <w:t>ms</w:t>
-            </w:r>
-            <w:proofErr w:type="spellEnd"/>
-            <w:r>
-              <w:rPr>
-                <w:rFonts w:ascii="Courier New" w:eastAsia="Times New Roman" w:hAnsi="Courier New" w:cs="Courier New"/>
-                <w:color w:val="000000"/>
-                <w:sz w:val="21"/>
-                <w:szCs w:val="21"/>
-                <w:lang w:eastAsia="en-GB"/>
-              </w:rPr>
-              <w:t>): 0.001</w:t>
-            </w:r>
-          </w:p>
-          <w:p>
-            <w:pPr>
-              <w:shd w:val="clear" w:color="auto" w:fill="FFFFFF"/>
-              <w:tabs>
-                <w:tab w:val="left" w:pos="916"/>
-                <w:tab w:val="left" w:pos="1832"/>
-                <w:tab w:val="left" w:pos="2748"/>
-                <w:tab w:val="left" w:pos="3664"/>
-                <w:tab w:val="left" w:pos="4580"/>
-                <w:tab w:val="left" w:pos="5496"/>
-                <w:tab w:val="left" w:pos="6412"/>
-                <w:tab w:val="left" w:pos="7328"/>
-                <w:tab w:val="left" w:pos="8244"/>
-                <w:tab w:val="left" w:pos="9160"/>
-                <w:tab w:val="left" w:pos="10076"/>
-                <w:tab w:val="left" w:pos="10992"/>
-                <w:tab w:val="left" w:pos="11908"/>
-                <w:tab w:val="left" w:pos="12824"/>
-                <w:tab w:val="left" w:pos="13740"/>
-                <w:tab w:val="left" w:pos="14656"/>
-              </w:tabs>
-              <w:wordWrap w:val="0"/>
-              <w:textAlignment w:val="baseline"/>
-              <w:rPr>
-                <w:rFonts w:ascii="Courier New" w:eastAsia="Times New Roman" w:hAnsi="Courier New" w:cs="Courier New"/>
-                <w:color w:val="000000"/>
-                <w:sz w:val="21"/>
-                <w:szCs w:val="21"/>
-                <w:lang w:eastAsia="en-GB"/>
-              </w:rPr>
-            </w:pPr>
-            <w:r>
-              <w:rPr>
-                <w:rFonts w:ascii="Courier New" w:eastAsia="Times New Roman" w:hAnsi="Courier New" w:cs="Courier New"/>
-                <w:color w:val="000000"/>
-                <w:sz w:val="21"/>
-                <w:szCs w:val="21"/>
-                <w:lang w:eastAsia="en-GB"/>
-              </w:rPr>
-              <w:t>ATPase Model type: J_ATP = p * (</w:t>
-            </w:r>
-            <w:proofErr w:type="spellStart"/>
-            <w:r>
-              <w:rPr>
-                <w:rFonts w:ascii="Courier New" w:eastAsia="Times New Roman" w:hAnsi="Courier New" w:cs="Courier New"/>
-                <w:color w:val="000000"/>
-                <w:sz w:val="21"/>
-                <w:szCs w:val="21"/>
-                <w:lang w:eastAsia="en-GB"/>
-              </w:rPr>
-              <w:t>Na_in</w:t>
-            </w:r>
-            <w:proofErr w:type="spellEnd"/>
-            <w:r>
-              <w:rPr>
-                <w:rFonts w:ascii="Courier New" w:eastAsia="Times New Roman" w:hAnsi="Courier New" w:cs="Courier New"/>
-                <w:color w:val="000000"/>
-                <w:sz w:val="21"/>
-                <w:szCs w:val="21"/>
-                <w:lang w:eastAsia="en-GB"/>
-              </w:rPr>
-              <w:t>/</w:t>
-            </w:r>
-            <w:proofErr w:type="spellStart"/>
-            <w:r>
-              <w:rPr>
-                <w:rFonts w:ascii="Courier New" w:eastAsia="Times New Roman" w:hAnsi="Courier New" w:cs="Courier New"/>
-                <w:color w:val="000000"/>
-                <w:sz w:val="21"/>
-                <w:szCs w:val="21"/>
-                <w:lang w:eastAsia="en-GB"/>
-              </w:rPr>
-              <w:t>Na_out</w:t>
-            </w:r>
-            <w:proofErr w:type="spellEnd"/>
-            <w:r>
-              <w:rPr>
-                <w:rFonts w:ascii="Courier New" w:eastAsia="Times New Roman" w:hAnsi="Courier New" w:cs="Courier New"/>
-                <w:color w:val="000000"/>
-                <w:sz w:val="21"/>
-                <w:szCs w:val="21"/>
-                <w:lang w:eastAsia="en-GB"/>
-              </w:rPr>
-              <w:t>)^3</w:t>
+              <w:t>Timestep (ms): 0.001</w:t>
+            </w:r>
+          </w:p>
+          <w:p>
+            <w:pPr>
+              <w:shd w:val="clear" w:color="auto" w:fill="FFFFFF"/>
+              <w:tabs>
+                <w:tab w:val="left" w:pos="916"/>
+                <w:tab w:val="left" w:pos="1832"/>
+                <w:tab w:val="left" w:pos="2748"/>
+                <w:tab w:val="left" w:pos="3664"/>
+                <w:tab w:val="left" w:pos="4580"/>
+                <w:tab w:val="left" w:pos="5496"/>
+                <w:tab w:val="left" w:pos="6412"/>
+                <w:tab w:val="left" w:pos="7328"/>
+                <w:tab w:val="left" w:pos="8244"/>
+                <w:tab w:val="left" w:pos="9160"/>
+                <w:tab w:val="left" w:pos="10076"/>
+                <w:tab w:val="left" w:pos="10992"/>
+                <w:tab w:val="left" w:pos="11908"/>
+                <w:tab w:val="left" w:pos="12824"/>
+                <w:tab w:val="left" w:pos="13740"/>
+                <w:tab w:val="left" w:pos="14656"/>
+              </w:tabs>
+              <w:wordWrap w:val="0"/>
+              <w:textAlignment w:val="baseline"/>
+              <w:rPr>
+                <w:rFonts w:ascii="Courier New" w:eastAsia="Times New Roman" w:hAnsi="Courier New" w:cs="Courier New"/>
+                <w:color w:val="000000"/>
+                <w:sz w:val="21"/>
+                <w:szCs w:val="21"/>
+                <w:lang w:eastAsia="en-GB"/>
+              </w:rPr>
+            </w:pPr>
+            <w:r>
+              <w:rPr>
+                <w:rFonts w:ascii="Courier New" w:eastAsia="Times New Roman" w:hAnsi="Courier New" w:cs="Courier New"/>
+                <w:color w:val="000000"/>
+                <w:sz w:val="21"/>
+                <w:szCs w:val="21"/>
+                <w:lang w:eastAsia="en-GB"/>
+              </w:rPr>
+              <w:t>ATPase Model type: J_ATP = p * (Na_in/Na_out)^3</w:t>
             </w:r>
           </w:p>
           <w:p>
@@ -9508,6 +9148,7 @@
           <w:p>
             <w:pPr>
               <w:pStyle w:val="Heading1"/>
+              <w:outlineLvl w:val="0"/>
               <w:rPr>
                 <w:lang w:val="en-ZA"/>
               </w:rPr>
@@ -9550,16 +9191,8 @@
               <w:rPr>
                 <w:lang w:val="en-ZA"/>
               </w:rPr>
-              <w:t xml:space="preserve">Exact same as above but with constant </w:t>
-            </w:r>
-            <w:proofErr w:type="spellStart"/>
-            <w:r>
-              <w:rPr>
-                <w:lang w:val="en-ZA"/>
-              </w:rPr>
-              <w:t>atpase</w:t>
-            </w:r>
-            <w:proofErr w:type="spellEnd"/>
+              <w:t>Exact same as above but with constant atpase</w:t>
+            </w:r>
           </w:p>
         </w:tc>
       </w:tr>
@@ -9745,20 +9378,8 @@
                 <w:szCs w:val="21"/>
                 <w:lang w:eastAsia="en-GB"/>
               </w:rPr>
-              <w:t xml:space="preserve">Empty </w:t>
-            </w:r>
-            <w:proofErr w:type="spellStart"/>
-            <w:r>
-              <w:rPr>
-                <w:rFonts w:ascii="Courier New" w:eastAsia="Times New Roman" w:hAnsi="Courier New" w:cs="Courier New"/>
-                <w:color w:val="000000"/>
-                <w:sz w:val="21"/>
-                <w:szCs w:val="21"/>
-                <w:lang w:eastAsia="en-GB"/>
-              </w:rPr>
-              <w:t>DataFrame</w:t>
-            </w:r>
-            <w:proofErr w:type="spellEnd"/>
+              <w:t>Empty DataFrame</w:t>
+            </w:r>
           </w:p>
           <w:p>
             <w:pPr>
@@ -10409,29 +10030,7 @@
                 <w:szCs w:val="21"/>
                 <w:lang w:eastAsia="en-GB"/>
               </w:rPr>
-              <w:t>Timestep (</w:t>
-            </w:r>
-            <w:proofErr w:type="spellStart"/>
-            <w:r>
-              <w:rPr>
-                <w:rFonts w:ascii="Courier New" w:eastAsia="Times New Roman" w:hAnsi="Courier New" w:cs="Courier New"/>
-                <w:color w:val="000000"/>
-                <w:sz w:val="21"/>
-                <w:szCs w:val="21"/>
-                <w:lang w:eastAsia="en-GB"/>
-              </w:rPr>
-              <w:t>ms</w:t>
-            </w:r>
-            <w:proofErr w:type="spellEnd"/>
-            <w:r>
-              <w:rPr>
-                <w:rFonts w:ascii="Courier New" w:eastAsia="Times New Roman" w:hAnsi="Courier New" w:cs="Courier New"/>
-                <w:color w:val="000000"/>
-                <w:sz w:val="21"/>
-                <w:szCs w:val="21"/>
-                <w:lang w:eastAsia="en-GB"/>
-              </w:rPr>
-              <w:t>): 0.001</w:t>
+              <w:t>Timestep (ms): 0.001</w:t>
             </w:r>
           </w:p>
           <w:p>
@@ -11282,6 +10881,18 @@
                 <w:noProof/>
               </w:rPr>
               <w:t xml:space="preserve">Similar dynamic to the </w:t>
+            </w:r>
+            <w:r>
+              <w:rPr>
+                <w:noProof/>
+              </w:rPr>
+              <w:t>above, constant ATPase perhaps gets to the equilbirium slightly quicker</w:t>
+            </w:r>
+            <w:r>
+              <w:rPr>
+                <w:noProof/>
+              </w:rPr>
+              <w:t>S</w:t>
             </w:r>
           </w:p>
         </w:tc>

</xml_diff>

<commit_message>
Data-frame addition to graphing
</commit_message>
<xml_diff>
--- a/05_19 - Report.docx
+++ b/05_19 - Report.docx
@@ -992,23 +992,7 @@
                 <w:noProof/>
                 <w:lang w:val="en-ZA"/>
               </w:rPr>
-              <w:t>Experimen</w:t>
-            </w:r>
-            <w:r>
-              <w:rPr>
-                <w:rStyle w:val="Hyperlink"/>
-                <w:noProof/>
-                <w:lang w:val="en-ZA"/>
-              </w:rPr>
-              <w:t>t</w:t>
-            </w:r>
-            <w:r>
-              <w:rPr>
-                <w:rStyle w:val="Hyperlink"/>
-                <w:noProof/>
-                <w:lang w:val="en-ZA"/>
-              </w:rPr>
-              <w:t xml:space="preserve"> A4-2</w:t>
+              <w:t>Experiment A4-2</w:t>
             </w:r>
             <w:r>
               <w:rPr>
@@ -1324,16 +1308,8 @@
               <w:rPr>
                 <w:lang w:val="en-ZA"/>
               </w:rPr>
-              <w:t xml:space="preserve"> and x in comp </w:t>
-            </w:r>
-            <w:proofErr w:type="gramStart"/>
-            <w:r>
-              <w:rPr>
-                <w:lang w:val="en-ZA"/>
-              </w:rPr>
-              <w:t>2</w:t>
-            </w:r>
-            <w:proofErr w:type="gramEnd"/>
+              <w:t xml:space="preserve"> and x in comp 2</w:t>
+            </w:r>
           </w:p>
           <w:p>
             <w:pPr>
@@ -10833,6 +10809,7 @@
                 <w:color w:val="000000"/>
                 <w:sz w:val="21"/>
                 <w:szCs w:val="21"/>
+                <w:highlight w:val="yellow"/>
                 <w:lang w:eastAsia="en-GB"/>
               </w:rPr>
               <w:t>ATPase Model type: Constant</w:t>
@@ -10917,6 +10894,7 @@
                 <w:color w:val="000000"/>
                 <w:sz w:val="21"/>
                 <w:szCs w:val="21"/>
+                <w:highlight w:val="yellow"/>
                 <w:lang w:eastAsia="en-GB"/>
               </w:rPr>
               <w:t>Area scale type: Constant</w:t>
@@ -13370,6 +13348,7 @@
             </w:pPr>
             <w:r>
               <w:rPr>
+                <w:noProof/>
                 <w:lang w:val="en-ZA"/>
               </w:rPr>
               <w:drawing>

</xml_diff>